<commit_message>
Generación de gráficas 3D: 1. Fase de circunferencias base. 2. Circunferencias superpuestas. 3. Suavizado. 4. Transformado: Considerando mean_y como generatriz y no como altura axial.
</commit_message>
<xml_diff>
--- a/Presentables/Heatmap-Based Spatial Density Analysis.docx
+++ b/Presentables/Heatmap-Based Spatial Density Analysis.docx
@@ -18,7 +18,7 @@
     </w:p>
     <w:tbl>
       <w:tblPr>
-        <w:tblStyle w:val="TableGrid"/>
+        <w:tblStyle w:val="Tablaconcuadrcula"/>
         <w:tblW w:w="0" w:type="auto"/>
         <w:jc w:val="center"/>
         <w:tblLayout w:type="fixed"/>
@@ -760,6 +760,7 @@
                 <w:szCs w:val="16"/>
               </w:rPr>
             </w:pPr>
+            <w:proofErr w:type="spellStart"/>
             <w:r>
               <w:rPr>
                 <w:rFonts w:ascii="Arial" w:hAnsi="Arial" w:cs="Arial"/>
@@ -769,6 +770,7 @@
               </w:rPr>
               <w:t>Circ_A</w:t>
             </w:r>
+            <w:proofErr w:type="spellEnd"/>
             <w:r>
               <w:rPr>
                 <w:rFonts w:ascii="Arial" w:hAnsi="Arial" w:cs="Arial"/>
@@ -1229,7 +1231,7 @@
     </w:p>
     <w:tbl>
       <w:tblPr>
-        <w:tblStyle w:val="TableGrid"/>
+        <w:tblStyle w:val="Tablaconcuadrcula"/>
         <w:tblW w:w="0" w:type="auto"/>
         <w:jc w:val="center"/>
         <w:tblLook w:val="04A0" w:firstRow="1" w:lastRow="0" w:firstColumn="1" w:lastColumn="0" w:noHBand="0" w:noVBand="1"/>
@@ -1283,6 +1285,7 @@
                 <w:lang w:val="es-PE"/>
               </w:rPr>
             </w:pPr>
+            <w:proofErr w:type="spellStart"/>
             <w:r>
               <w:rPr>
                 <w:sz w:val="18"/>
@@ -1307,6 +1310,7 @@
               </w:rPr>
               <w:t>uency</w:t>
             </w:r>
+            <w:proofErr w:type="spellEnd"/>
           </w:p>
         </w:tc>
       </w:tr>
@@ -1700,7 +1704,33 @@
         <w:t>The partition into 3cm x</w:t>
       </w:r>
       <w:r>
-        <w:t xml:space="preserve"> 3cm squares is not particularly informative for this analysis. The point frequencies across aquares do not show sufficient marked differencesto crearly discriminate areas of genuinely higher concentration.</w:t>
+        <w:t xml:space="preserve"> 3cm squares is not particularly informative for this analysis. The point frequencies across </w:t>
+      </w:r>
+      <w:proofErr w:type="spellStart"/>
+      <w:r>
+        <w:t>aquares</w:t>
+      </w:r>
+      <w:proofErr w:type="spellEnd"/>
+      <w:r>
+        <w:t xml:space="preserve"> do not show sufficient marked </w:t>
+      </w:r>
+      <w:proofErr w:type="spellStart"/>
+      <w:proofErr w:type="gramStart"/>
+      <w:r>
+        <w:t>differencesto</w:t>
+      </w:r>
+      <w:proofErr w:type="spellEnd"/>
+      <w:proofErr w:type="gramEnd"/>
+      <w:r>
+        <w:t xml:space="preserve"> </w:t>
+      </w:r>
+      <w:proofErr w:type="spellStart"/>
+      <w:r>
+        <w:t>crearly</w:t>
+      </w:r>
+      <w:proofErr w:type="spellEnd"/>
+      <w:r>
+        <w:t xml:space="preserve"> discriminate areas of genuinely higher concentration.</w:t>
       </w:r>
     </w:p>
     <w:p>
@@ -1711,7 +1741,15 @@
         <w:t>For instance, in the lower region, counts such as [2, 9, 4, 6, 12, 5, 2, 1, 3] are observed, which are relativ</w:t>
       </w:r>
       <w:r>
-        <w:t>ely homogeneous among themselves. This lack of contrast also persists when compared with squares exhibing higher frequencies, such as [14, 6, 7, 7]</w:t>
+        <w:t xml:space="preserve">ely homogeneous among themselves. This lack of contrast also persists when compared with squares </w:t>
+      </w:r>
+      <w:proofErr w:type="spellStart"/>
+      <w:r>
+        <w:t>exhibing</w:t>
+      </w:r>
+      <w:proofErr w:type="spellEnd"/>
+      <w:r>
+        <w:t xml:space="preserve"> higher frequencies, such as [14, 6, 7, 7]</w:t>
       </w:r>
       <w:r>
         <w:t>.</w:t>
@@ -1750,7 +1788,7 @@
     </w:p>
     <w:tbl>
       <w:tblPr>
-        <w:tblStyle w:val="TableGrid"/>
+        <w:tblStyle w:val="Tablaconcuadrcula"/>
         <w:tblpPr w:leftFromText="141" w:rightFromText="141" w:vertAnchor="text" w:horzAnchor="page" w:tblpX="5844" w:tblpY="3903"/>
         <w:tblW w:w="0" w:type="auto"/>
         <w:tblLook w:val="04A0" w:firstRow="1" w:lastRow="0" w:firstColumn="1" w:lastColumn="0" w:noHBand="0" w:noVBand="1"/>
@@ -2146,7 +2184,7 @@
     </w:p>
     <w:tbl>
       <w:tblPr>
-        <w:tblStyle w:val="TableGrid"/>
+        <w:tblStyle w:val="Tablaconcuadrcula"/>
         <w:tblpPr w:leftFromText="141" w:rightFromText="141" w:vertAnchor="text" w:horzAnchor="page" w:tblpX="5945" w:tblpY="3952"/>
         <w:tblW w:w="0" w:type="auto"/>
         <w:tblLook w:val="04A0" w:firstRow="1" w:lastRow="0" w:firstColumn="1" w:lastColumn="0" w:noHBand="0" w:noVBand="1"/>
@@ -2164,10 +2202,20 @@
             <w:tcW w:w="2039" w:type="dxa"/>
           </w:tcPr>
           <w:p>
+            <w:proofErr w:type="spellStart"/>
             <w:r>
               <w:lastRenderedPageBreak/>
-              <w:t>Cudrados Totales</w:t>
-            </w:r>
+              <w:t>Cudrados</w:t>
+            </w:r>
+            <w:proofErr w:type="spellEnd"/>
+            <w:r>
+              <w:t xml:space="preserve"> </w:t>
+            </w:r>
+            <w:proofErr w:type="spellStart"/>
+            <w:r>
+              <w:t>Totales</w:t>
+            </w:r>
+            <w:proofErr w:type="spellEnd"/>
           </w:p>
         </w:tc>
         <w:tc>
@@ -2193,8 +2241,13 @@
             <w:tcW w:w="2039" w:type="dxa"/>
           </w:tcPr>
           <w:p>
-            <w:r>
-              <w:t>Cuadrados Vacíos</w:t>
+            <w:proofErr w:type="spellStart"/>
+            <w:r>
+              <w:t>Cuadrados</w:t>
+            </w:r>
+            <w:proofErr w:type="spellEnd"/>
+            <w:r>
+              <w:t xml:space="preserve"> Vacíos</w:t>
             </w:r>
           </w:p>
         </w:tc>
@@ -2218,9 +2271,19 @@
             <w:tcW w:w="2039" w:type="dxa"/>
           </w:tcPr>
           <w:p>
-            <w:r>
-              <w:t>Hexágonos Totales</w:t>
-            </w:r>
+            <w:proofErr w:type="spellStart"/>
+            <w:r>
+              <w:t>Hexágonos</w:t>
+            </w:r>
+            <w:proofErr w:type="spellEnd"/>
+            <w:r>
+              <w:t xml:space="preserve"> </w:t>
+            </w:r>
+            <w:proofErr w:type="spellStart"/>
+            <w:r>
+              <w:t>Totales</w:t>
+            </w:r>
+            <w:proofErr w:type="spellEnd"/>
           </w:p>
         </w:tc>
         <w:tc>
@@ -2243,8 +2306,13 @@
             <w:tcW w:w="2039" w:type="dxa"/>
           </w:tcPr>
           <w:p>
-            <w:r>
-              <w:t>Hexágonos Vacíos</w:t>
+            <w:proofErr w:type="spellStart"/>
+            <w:r>
+              <w:t>Hexágonos</w:t>
+            </w:r>
+            <w:proofErr w:type="spellEnd"/>
+            <w:r>
+              <w:t xml:space="preserve"> Vacíos</w:t>
             </w:r>
           </w:p>
         </w:tc>
@@ -2388,6 +2456,7 @@
           <w:lang w:val="es-PE"/>
         </w:rPr>
       </w:pPr>
+      <w:proofErr w:type="spellStart"/>
       <w:r>
         <w:rPr>
           <w:b/>
@@ -2395,7 +2464,34 @@
           <w:lang w:val="es-PE"/>
         </w:rPr>
         <w:lastRenderedPageBreak/>
-        <w:t>Zone 1 + Zone 2</w:t>
+        <w:t>Zone</w:t>
+      </w:r>
+      <w:proofErr w:type="spellEnd"/>
+      <w:r>
+        <w:rPr>
+          <w:b/>
+          <w:bCs/>
+          <w:lang w:val="es-PE"/>
+        </w:rPr>
+        <w:t xml:space="preserve"> 1 + </w:t>
+      </w:r>
+      <w:proofErr w:type="spellStart"/>
+      <w:r>
+        <w:rPr>
+          <w:b/>
+          <w:bCs/>
+          <w:lang w:val="es-PE"/>
+        </w:rPr>
+        <w:t>Zone</w:t>
+      </w:r>
+      <w:proofErr w:type="spellEnd"/>
+      <w:r>
+        <w:rPr>
+          <w:b/>
+          <w:bCs/>
+          <w:lang w:val="es-PE"/>
+        </w:rPr>
+        <w:t xml:space="preserve"> 2</w:t>
       </w:r>
     </w:p>
     <w:p>
@@ -2496,7 +2592,7 @@
     </w:p>
     <w:tbl>
       <w:tblPr>
-        <w:tblStyle w:val="TableGrid"/>
+        <w:tblStyle w:val="Tablaconcuadrcula"/>
         <w:tblpPr w:leftFromText="141" w:rightFromText="141" w:vertAnchor="text" w:horzAnchor="page" w:tblpX="5995" w:tblpY="3868"/>
         <w:tblW w:w="0" w:type="auto"/>
         <w:tblLook w:val="04A0" w:firstRow="1" w:lastRow="0" w:firstColumn="1" w:lastColumn="0" w:noHBand="0" w:noVBand="1"/>
@@ -2514,9 +2610,19 @@
             <w:tcW w:w="2039" w:type="dxa"/>
           </w:tcPr>
           <w:p>
-            <w:r>
-              <w:t>Cudrados Totales</w:t>
-            </w:r>
+            <w:proofErr w:type="spellStart"/>
+            <w:r>
+              <w:t>Cudrados</w:t>
+            </w:r>
+            <w:proofErr w:type="spellEnd"/>
+            <w:r>
+              <w:t xml:space="preserve"> </w:t>
+            </w:r>
+            <w:proofErr w:type="spellStart"/>
+            <w:r>
+              <w:t>Totales</w:t>
+            </w:r>
+            <w:proofErr w:type="spellEnd"/>
           </w:p>
         </w:tc>
         <w:tc>
@@ -2539,8 +2645,13 @@
             <w:tcW w:w="2039" w:type="dxa"/>
           </w:tcPr>
           <w:p>
-            <w:r>
-              <w:t>Cuadrados Vacíos</w:t>
+            <w:proofErr w:type="spellStart"/>
+            <w:r>
+              <w:t>Cuadrados</w:t>
+            </w:r>
+            <w:proofErr w:type="spellEnd"/>
+            <w:r>
+              <w:t xml:space="preserve"> Vacíos</w:t>
             </w:r>
           </w:p>
         </w:tc>
@@ -2564,9 +2675,19 @@
             <w:tcW w:w="2039" w:type="dxa"/>
           </w:tcPr>
           <w:p>
-            <w:r>
-              <w:t>Hexágonos Totales</w:t>
-            </w:r>
+            <w:proofErr w:type="spellStart"/>
+            <w:r>
+              <w:t>Hexágonos</w:t>
+            </w:r>
+            <w:proofErr w:type="spellEnd"/>
+            <w:r>
+              <w:t xml:space="preserve"> </w:t>
+            </w:r>
+            <w:proofErr w:type="spellStart"/>
+            <w:r>
+              <w:t>Totales</w:t>
+            </w:r>
+            <w:proofErr w:type="spellEnd"/>
           </w:p>
         </w:tc>
         <w:tc>
@@ -2589,8 +2710,13 @@
             <w:tcW w:w="2039" w:type="dxa"/>
           </w:tcPr>
           <w:p>
-            <w:r>
-              <w:t>Hexágonos Vacíos</w:t>
+            <w:proofErr w:type="spellStart"/>
+            <w:r>
+              <w:t>Hexágonos</w:t>
+            </w:r>
+            <w:proofErr w:type="spellEnd"/>
+            <w:r>
+              <w:t xml:space="preserve"> Vacíos</w:t>
             </w:r>
           </w:p>
         </w:tc>
@@ -2696,7 +2822,25 @@
           <w:lang w:val="es-PE"/>
         </w:rPr>
         <w:lastRenderedPageBreak/>
-        <w:t>Sigma value = 1.2</w:t>
+        <w:t xml:space="preserve">Sigma </w:t>
+      </w:r>
+      <w:proofErr w:type="spellStart"/>
+      <w:r>
+        <w:rPr>
+          <w:b/>
+          <w:bCs/>
+          <w:lang w:val="es-PE"/>
+        </w:rPr>
+        <w:t>value</w:t>
+      </w:r>
+      <w:proofErr w:type="spellEnd"/>
+      <w:r>
+        <w:rPr>
+          <w:b/>
+          <w:bCs/>
+          <w:lang w:val="es-PE"/>
+        </w:rPr>
+        <w:t xml:space="preserve"> = 1.2</w:t>
       </w:r>
     </w:p>
     <w:p>
@@ -2853,43 +2997,55 @@
     </w:p>
     <w:p>
       <w:pPr>
-        <w:pStyle w:val="ListParagraph"/>
+        <w:pStyle w:val="Prrafodelista"/>
         <w:numPr>
           <w:ilvl w:val="0"/>
           <w:numId w:val="2"/>
         </w:numPr>
       </w:pPr>
-      <w:r>
-        <w:t>Circ_A, Circ_B, Circ_KF</w:t>
-      </w:r>
-    </w:p>
-    <w:p>
-      <w:pPr>
-        <w:pStyle w:val="ListParagraph"/>
+      <w:proofErr w:type="spellStart"/>
+      <w:r>
+        <w:t>Circ_A</w:t>
+      </w:r>
+      <w:proofErr w:type="spellEnd"/>
+      <w:r>
+        <w:t xml:space="preserve">, </w:t>
+      </w:r>
+      <w:proofErr w:type="spellStart"/>
+      <w:r>
+        <w:t>Circ_B</w:t>
+      </w:r>
+      <w:proofErr w:type="spellEnd"/>
+      <w:r>
+        <w:t xml:space="preserve">, </w:t>
+      </w:r>
+      <w:proofErr w:type="spellStart"/>
+      <w:r>
+        <w:t>Circ_KF</w:t>
+      </w:r>
+      <w:proofErr w:type="spellEnd"/>
+    </w:p>
+    <w:p>
+      <w:pPr>
+        <w:pStyle w:val="Prrafodelista"/>
         <w:numPr>
           <w:ilvl w:val="0"/>
           <w:numId w:val="2"/>
         </w:numPr>
         <w:rPr>
-          <w:lang w:val="es-PE"/>
-        </w:rPr>
-      </w:pPr>
-      <w:r>
-        <w:rPr>
-          <w:lang w:val="es-PE"/>
-        </w:rPr>
-        <w:t>Alturas: z(KF), z(B)</w:t>
-      </w:r>
-      <w:r>
-        <w:rPr>
-          <w:lang w:val="es-PE"/>
-        </w:rPr>
-        <w:t>, z(A)</w:t>
-      </w:r>
-    </w:p>
-    <w:p>
-      <w:pPr>
-        <w:pStyle w:val="ListParagraph"/>
+          <w:lang w:val="pt-BR"/>
+        </w:rPr>
+      </w:pPr>
+      <w:r>
+        <w:rPr>
+          <w:lang w:val="pt-BR"/>
+        </w:rPr>
+        <w:t>Alturas: z(KF), z(B), z(A)</w:t>
+      </w:r>
+    </w:p>
+    <w:p>
+      <w:pPr>
+        <w:pStyle w:val="Prrafodelista"/>
         <w:numPr>
           <w:ilvl w:val="0"/>
           <w:numId w:val="2"/>
@@ -2907,7 +3063,7 @@
     </w:p>
     <w:p>
       <w:pPr>
-        <w:pStyle w:val="ListParagraph"/>
+        <w:pStyle w:val="Prrafodelista"/>
         <w:numPr>
           <w:ilvl w:val="0"/>
           <w:numId w:val="2"/>
@@ -2926,13 +3082,351 @@
         <w:rPr>
           <w:lang w:val="es-PE"/>
         </w:rPr>
-        <w:t>30% x Circ_A, 45% x Cir</w:t>
-      </w:r>
+        <w:t xml:space="preserve">30% x </w:t>
+      </w:r>
+      <w:proofErr w:type="spellStart"/>
       <w:r>
         <w:rPr>
           <w:lang w:val="es-PE"/>
         </w:rPr>
-        <w:t>c_B, 25% x Circ_KF</w:t>
+        <w:t>Circ_A</w:t>
+      </w:r>
+      <w:proofErr w:type="spellEnd"/>
+      <w:r>
+        <w:rPr>
+          <w:lang w:val="es-PE"/>
+        </w:rPr>
+        <w:t xml:space="preserve">, 45% x </w:t>
+      </w:r>
+      <w:proofErr w:type="spellStart"/>
+      <w:r>
+        <w:rPr>
+          <w:lang w:val="es-PE"/>
+        </w:rPr>
+        <w:t>Cir</w:t>
+      </w:r>
+      <w:r>
+        <w:rPr>
+          <w:lang w:val="es-PE"/>
+        </w:rPr>
+        <w:t>c_B</w:t>
+      </w:r>
+      <w:proofErr w:type="spellEnd"/>
+      <w:r>
+        <w:rPr>
+          <w:lang w:val="es-PE"/>
+        </w:rPr>
+        <w:t xml:space="preserve">, 25% x </w:t>
+      </w:r>
+      <w:proofErr w:type="spellStart"/>
+      <w:r>
+        <w:rPr>
+          <w:lang w:val="es-PE"/>
+        </w:rPr>
+        <w:t>Circ_KF</w:t>
+      </w:r>
+      <w:proofErr w:type="spellEnd"/>
+    </w:p>
+    <w:p>
+      <w:pPr>
+        <w:rPr>
+          <w:lang w:val="es-PE"/>
+        </w:rPr>
+      </w:pPr>
+    </w:p>
+    <w:p>
+      <w:pPr>
+        <w:rPr>
+          <w:lang w:val="es-PE"/>
+        </w:rPr>
+      </w:pPr>
+      <w:r>
+        <w:rPr>
+          <w:noProof/>
+        </w:rPr>
+        <w:drawing>
+          <wp:inline distT="0" distB="0" distL="0" distR="0" wp14:anchorId="03105B41" wp14:editId="5C4BA96A">
+            <wp:extent cx="2775589" cy="3960000"/>
+            <wp:effectExtent l="0" t="0" r="5715" b="2540"/>
+            <wp:docPr id="1875043703" name="Imagen 1" descr="Gráfico, Gráfico de embudo&#10;&#10;El contenido generado por IA puede ser incorrecto."/>
+            <wp:cNvGraphicFramePr>
+              <a:graphicFrameLocks xmlns:a="http://schemas.openxmlformats.org/drawingml/2006/main" noChangeAspect="1"/>
+            </wp:cNvGraphicFramePr>
+            <a:graphic xmlns:a="http://schemas.openxmlformats.org/drawingml/2006/main">
+              <a:graphicData uri="http://schemas.openxmlformats.org/drawingml/2006/picture">
+                <pic:pic xmlns:pic="http://schemas.openxmlformats.org/drawingml/2006/picture">
+                  <pic:nvPicPr>
+                    <pic:cNvPr id="1875043703" name="Imagen 1" descr="Gráfico, Gráfico de embudo&#10;&#10;El contenido generado por IA puede ser incorrecto."/>
+                    <pic:cNvPicPr/>
+                  </pic:nvPicPr>
+                  <pic:blipFill>
+                    <a:blip r:embed="rId17"/>
+                    <a:stretch>
+                      <a:fillRect/>
+                    </a:stretch>
+                  </pic:blipFill>
+                  <pic:spPr>
+                    <a:xfrm>
+                      <a:off x="0" y="0"/>
+                      <a:ext cx="2775589" cy="3960000"/>
+                    </a:xfrm>
+                    <a:prstGeom prst="rect">
+                      <a:avLst/>
+                    </a:prstGeom>
+                  </pic:spPr>
+                </pic:pic>
+              </a:graphicData>
+            </a:graphic>
+          </wp:inline>
+        </w:drawing>
+      </w:r>
+      <w:r>
+        <w:rPr>
+          <w:lang w:val="es-PE"/>
+        </w:rPr>
+        <w:t xml:space="preserve">    </w:t>
+      </w:r>
+      <w:r>
+        <w:rPr>
+          <w:noProof/>
+        </w:rPr>
+        <w:drawing>
+          <wp:inline distT="0" distB="0" distL="0" distR="0" wp14:anchorId="52851910" wp14:editId="385CBF8E">
+            <wp:extent cx="2912287" cy="2880000"/>
+            <wp:effectExtent l="0" t="0" r="2540" b="0"/>
+            <wp:docPr id="1155075125" name="Imagen 1" descr="Gráfico&#10;&#10;El contenido generado por IA puede ser incorrecto."/>
+            <wp:cNvGraphicFramePr>
+              <a:graphicFrameLocks xmlns:a="http://schemas.openxmlformats.org/drawingml/2006/main" noChangeAspect="1"/>
+            </wp:cNvGraphicFramePr>
+            <a:graphic xmlns:a="http://schemas.openxmlformats.org/drawingml/2006/main">
+              <a:graphicData uri="http://schemas.openxmlformats.org/drawingml/2006/picture">
+                <pic:pic xmlns:pic="http://schemas.openxmlformats.org/drawingml/2006/picture">
+                  <pic:nvPicPr>
+                    <pic:cNvPr id="1155075125" name="Imagen 1" descr="Gráfico&#10;&#10;El contenido generado por IA puede ser incorrecto."/>
+                    <pic:cNvPicPr/>
+                  </pic:nvPicPr>
+                  <pic:blipFill>
+                    <a:blip r:embed="rId18"/>
+                    <a:stretch>
+                      <a:fillRect/>
+                    </a:stretch>
+                  </pic:blipFill>
+                  <pic:spPr>
+                    <a:xfrm>
+                      <a:off x="0" y="0"/>
+                      <a:ext cx="2912287" cy="2880000"/>
+                    </a:xfrm>
+                    <a:prstGeom prst="rect">
+                      <a:avLst/>
+                    </a:prstGeom>
+                  </pic:spPr>
+                </pic:pic>
+              </a:graphicData>
+            </a:graphic>
+          </wp:inline>
+        </w:drawing>
+      </w:r>
+    </w:p>
+    <w:p>
+      <w:pPr>
+        <w:rPr>
+          <w:lang w:val="es-PE"/>
+        </w:rPr>
+      </w:pPr>
+      <w:r>
+        <w:rPr>
+          <w:noProof/>
+        </w:rPr>
+        <w:drawing>
+          <wp:inline distT="0" distB="0" distL="0" distR="0" wp14:anchorId="212C4669" wp14:editId="73DF7B6B">
+            <wp:extent cx="3157063" cy="2880000"/>
+            <wp:effectExtent l="0" t="0" r="5715" b="0"/>
+            <wp:docPr id="731074571" name="Imagen 1" descr="Gráfico&#10;&#10;El contenido generado por IA puede ser incorrecto."/>
+            <wp:cNvGraphicFramePr>
+              <a:graphicFrameLocks xmlns:a="http://schemas.openxmlformats.org/drawingml/2006/main" noChangeAspect="1"/>
+            </wp:cNvGraphicFramePr>
+            <a:graphic xmlns:a="http://schemas.openxmlformats.org/drawingml/2006/main">
+              <a:graphicData uri="http://schemas.openxmlformats.org/drawingml/2006/picture">
+                <pic:pic xmlns:pic="http://schemas.openxmlformats.org/drawingml/2006/picture">
+                  <pic:nvPicPr>
+                    <pic:cNvPr id="731074571" name="Imagen 1" descr="Gráfico&#10;&#10;El contenido generado por IA puede ser incorrecto."/>
+                    <pic:cNvPicPr/>
+                  </pic:nvPicPr>
+                  <pic:blipFill>
+                    <a:blip r:embed="rId19"/>
+                    <a:stretch>
+                      <a:fillRect/>
+                    </a:stretch>
+                  </pic:blipFill>
+                  <pic:spPr>
+                    <a:xfrm>
+                      <a:off x="0" y="0"/>
+                      <a:ext cx="3157063" cy="2880000"/>
+                    </a:xfrm>
+                    <a:prstGeom prst="rect">
+                      <a:avLst/>
+                    </a:prstGeom>
+                  </pic:spPr>
+                </pic:pic>
+              </a:graphicData>
+            </a:graphic>
+          </wp:inline>
+        </w:drawing>
+      </w:r>
+    </w:p>
+    <w:p>
+      <w:pPr>
+        <w:rPr>
+          <w:lang w:val="es-PE"/>
+        </w:rPr>
+      </w:pPr>
+    </w:p>
+    <w:p>
+      <w:pPr>
+        <w:rPr>
+          <w:lang w:val="es-PE"/>
+        </w:rPr>
+      </w:pPr>
+      <w:r>
+        <w:rPr>
+          <w:noProof/>
+        </w:rPr>
+        <w:lastRenderedPageBreak/>
+        <w:drawing>
+          <wp:inline distT="0" distB="0" distL="0" distR="0" wp14:anchorId="2A77B0EF" wp14:editId="493EA88C">
+            <wp:extent cx="3175082" cy="3960000"/>
+            <wp:effectExtent l="0" t="0" r="6350" b="2540"/>
+            <wp:docPr id="716546089" name="Imagen 1" descr="Gráfico, Diagrama&#10;&#10;El contenido generado por IA puede ser incorrecto."/>
+            <wp:cNvGraphicFramePr>
+              <a:graphicFrameLocks xmlns:a="http://schemas.openxmlformats.org/drawingml/2006/main" noChangeAspect="1"/>
+            </wp:cNvGraphicFramePr>
+            <a:graphic xmlns:a="http://schemas.openxmlformats.org/drawingml/2006/main">
+              <a:graphicData uri="http://schemas.openxmlformats.org/drawingml/2006/picture">
+                <pic:pic xmlns:pic="http://schemas.openxmlformats.org/drawingml/2006/picture">
+                  <pic:nvPicPr>
+                    <pic:cNvPr id="716546089" name="Imagen 1" descr="Gráfico, Diagrama&#10;&#10;El contenido generado por IA puede ser incorrecto."/>
+                    <pic:cNvPicPr/>
+                  </pic:nvPicPr>
+                  <pic:blipFill>
+                    <a:blip r:embed="rId20"/>
+                    <a:stretch>
+                      <a:fillRect/>
+                    </a:stretch>
+                  </pic:blipFill>
+                  <pic:spPr>
+                    <a:xfrm>
+                      <a:off x="0" y="0"/>
+                      <a:ext cx="3175082" cy="3960000"/>
+                    </a:xfrm>
+                    <a:prstGeom prst="rect">
+                      <a:avLst/>
+                    </a:prstGeom>
+                  </pic:spPr>
+                </pic:pic>
+              </a:graphicData>
+            </a:graphic>
+          </wp:inline>
+        </w:drawing>
+      </w:r>
+      <w:r>
+        <w:rPr>
+          <w:lang w:val="es-PE"/>
+        </w:rPr>
+        <w:t xml:space="preserve">   </w:t>
+      </w:r>
+      <w:r>
+        <w:rPr>
+          <w:noProof/>
+        </w:rPr>
+        <w:drawing>
+          <wp:inline distT="0" distB="0" distL="0" distR="0" wp14:anchorId="1B1C09C1" wp14:editId="77161FC7">
+            <wp:extent cx="3194410" cy="2880000"/>
+            <wp:effectExtent l="0" t="0" r="6350" b="0"/>
+            <wp:docPr id="1714694378" name="Imagen 1" descr="Gráfico, Gráfico radial&#10;&#10;El contenido generado por IA puede ser incorrecto."/>
+            <wp:cNvGraphicFramePr>
+              <a:graphicFrameLocks xmlns:a="http://schemas.openxmlformats.org/drawingml/2006/main" noChangeAspect="1"/>
+            </wp:cNvGraphicFramePr>
+            <a:graphic xmlns:a="http://schemas.openxmlformats.org/drawingml/2006/main">
+              <a:graphicData uri="http://schemas.openxmlformats.org/drawingml/2006/picture">
+                <pic:pic xmlns:pic="http://schemas.openxmlformats.org/drawingml/2006/picture">
+                  <pic:nvPicPr>
+                    <pic:cNvPr id="1714694378" name="Imagen 1" descr="Gráfico, Gráfico radial&#10;&#10;El contenido generado por IA puede ser incorrecto."/>
+                    <pic:cNvPicPr/>
+                  </pic:nvPicPr>
+                  <pic:blipFill>
+                    <a:blip r:embed="rId21"/>
+                    <a:stretch>
+                      <a:fillRect/>
+                    </a:stretch>
+                  </pic:blipFill>
+                  <pic:spPr>
+                    <a:xfrm>
+                      <a:off x="0" y="0"/>
+                      <a:ext cx="3194410" cy="2880000"/>
+                    </a:xfrm>
+                    <a:prstGeom prst="rect">
+                      <a:avLst/>
+                    </a:prstGeom>
+                  </pic:spPr>
+                </pic:pic>
+              </a:graphicData>
+            </a:graphic>
+          </wp:inline>
+        </w:drawing>
+      </w:r>
+    </w:p>
+    <w:p>
+      <w:pPr>
+        <w:rPr>
+          <w:lang w:val="es-PE"/>
+        </w:rPr>
+      </w:pPr>
+    </w:p>
+    <w:p>
+      <w:pPr>
+        <w:rPr>
+          <w:lang w:val="es-PE"/>
+        </w:rPr>
+      </w:pPr>
+      <w:r>
+        <w:rPr>
+          <w:noProof/>
+        </w:rPr>
+        <w:drawing>
+          <wp:inline distT="0" distB="0" distL="0" distR="0" wp14:anchorId="5F356ED8" wp14:editId="6488924A">
+            <wp:extent cx="4254093" cy="3960000"/>
+            <wp:effectExtent l="0" t="0" r="0" b="2540"/>
+            <wp:docPr id="1799646619" name="Imagen 1" descr="Diagrama, Esquemático&#10;&#10;El contenido generado por IA puede ser incorrecto."/>
+            <wp:cNvGraphicFramePr>
+              <a:graphicFrameLocks xmlns:a="http://schemas.openxmlformats.org/drawingml/2006/main" noChangeAspect="1"/>
+            </wp:cNvGraphicFramePr>
+            <a:graphic xmlns:a="http://schemas.openxmlformats.org/drawingml/2006/main">
+              <a:graphicData uri="http://schemas.openxmlformats.org/drawingml/2006/picture">
+                <pic:pic xmlns:pic="http://schemas.openxmlformats.org/drawingml/2006/picture">
+                  <pic:nvPicPr>
+                    <pic:cNvPr id="1799646619" name="Imagen 1" descr="Diagrama, Esquemático&#10;&#10;El contenido generado por IA puede ser incorrecto."/>
+                    <pic:cNvPicPr/>
+                  </pic:nvPicPr>
+                  <pic:blipFill>
+                    <a:blip r:embed="rId22"/>
+                    <a:stretch>
+                      <a:fillRect/>
+                    </a:stretch>
+                  </pic:blipFill>
+                  <pic:spPr>
+                    <a:xfrm>
+                      <a:off x="0" y="0"/>
+                      <a:ext cx="4254093" cy="3960000"/>
+                    </a:xfrm>
+                    <a:prstGeom prst="rect">
+                      <a:avLst/>
+                    </a:prstGeom>
+                  </pic:spPr>
+                </pic:pic>
+              </a:graphicData>
+            </a:graphic>
+          </wp:inline>
+        </w:drawing>
       </w:r>
     </w:p>
     <w:sectPr>
@@ -3538,11 +4032,11 @@
       <w:lang w:val="en-US"/>
     </w:rPr>
   </w:style>
-  <w:style w:type="paragraph" w:styleId="Heading1">
+  <w:style w:type="paragraph" w:styleId="Ttulo1">
     <w:name w:val="heading 1"/>
     <w:basedOn w:val="Normal"/>
     <w:next w:val="Normal"/>
-    <w:link w:val="Heading1Char"/>
+    <w:link w:val="Ttulo1Car"/>
     <w:uiPriority w:val="9"/>
     <w:qFormat/>
     <w:rsid w:val="001214B6"/>
@@ -3559,11 +4053,11 @@
       <w:szCs w:val="40"/>
     </w:rPr>
   </w:style>
-  <w:style w:type="paragraph" w:styleId="Heading2">
+  <w:style w:type="paragraph" w:styleId="Ttulo2">
     <w:name w:val="heading 2"/>
     <w:basedOn w:val="Normal"/>
     <w:next w:val="Normal"/>
-    <w:link w:val="Heading2Char"/>
+    <w:link w:val="Ttulo2Car"/>
     <w:uiPriority w:val="9"/>
     <w:semiHidden/>
     <w:unhideWhenUsed/>
@@ -3582,11 +4076,11 @@
       <w:szCs w:val="32"/>
     </w:rPr>
   </w:style>
-  <w:style w:type="paragraph" w:styleId="Heading3">
+  <w:style w:type="paragraph" w:styleId="Ttulo3">
     <w:name w:val="heading 3"/>
     <w:basedOn w:val="Normal"/>
     <w:next w:val="Normal"/>
-    <w:link w:val="Heading3Char"/>
+    <w:link w:val="Ttulo3Car"/>
     <w:uiPriority w:val="9"/>
     <w:semiHidden/>
     <w:unhideWhenUsed/>
@@ -3605,11 +4099,11 @@
       <w:szCs w:val="28"/>
     </w:rPr>
   </w:style>
-  <w:style w:type="paragraph" w:styleId="Heading4">
+  <w:style w:type="paragraph" w:styleId="Ttulo4">
     <w:name w:val="heading 4"/>
     <w:basedOn w:val="Normal"/>
     <w:next w:val="Normal"/>
-    <w:link w:val="Heading4Char"/>
+    <w:link w:val="Ttulo4Car"/>
     <w:uiPriority w:val="9"/>
     <w:semiHidden/>
     <w:unhideWhenUsed/>
@@ -3628,11 +4122,11 @@
       <w:color w:val="0F4761" w:themeColor="accent1" w:themeShade="BF"/>
     </w:rPr>
   </w:style>
-  <w:style w:type="paragraph" w:styleId="Heading5">
+  <w:style w:type="paragraph" w:styleId="Ttulo5">
     <w:name w:val="heading 5"/>
     <w:basedOn w:val="Normal"/>
     <w:next w:val="Normal"/>
-    <w:link w:val="Heading5Char"/>
+    <w:link w:val="Ttulo5Car"/>
     <w:uiPriority w:val="9"/>
     <w:semiHidden/>
     <w:unhideWhenUsed/>
@@ -3649,11 +4143,11 @@
       <w:color w:val="0F4761" w:themeColor="accent1" w:themeShade="BF"/>
     </w:rPr>
   </w:style>
-  <w:style w:type="paragraph" w:styleId="Heading6">
+  <w:style w:type="paragraph" w:styleId="Ttulo6">
     <w:name w:val="heading 6"/>
     <w:basedOn w:val="Normal"/>
     <w:next w:val="Normal"/>
-    <w:link w:val="Heading6Char"/>
+    <w:link w:val="Ttulo6Car"/>
     <w:uiPriority w:val="9"/>
     <w:semiHidden/>
     <w:unhideWhenUsed/>
@@ -3672,11 +4166,11 @@
       <w:color w:val="595959" w:themeColor="text1" w:themeTint="A6"/>
     </w:rPr>
   </w:style>
-  <w:style w:type="paragraph" w:styleId="Heading7">
+  <w:style w:type="paragraph" w:styleId="Ttulo7">
     <w:name w:val="heading 7"/>
     <w:basedOn w:val="Normal"/>
     <w:next w:val="Normal"/>
-    <w:link w:val="Heading7Char"/>
+    <w:link w:val="Ttulo7Car"/>
     <w:uiPriority w:val="9"/>
     <w:semiHidden/>
     <w:unhideWhenUsed/>
@@ -3693,11 +4187,11 @@
       <w:color w:val="595959" w:themeColor="text1" w:themeTint="A6"/>
     </w:rPr>
   </w:style>
-  <w:style w:type="paragraph" w:styleId="Heading8">
+  <w:style w:type="paragraph" w:styleId="Ttulo8">
     <w:name w:val="heading 8"/>
     <w:basedOn w:val="Normal"/>
     <w:next w:val="Normal"/>
-    <w:link w:val="Heading8Char"/>
+    <w:link w:val="Ttulo8Car"/>
     <w:uiPriority w:val="9"/>
     <w:semiHidden/>
     <w:unhideWhenUsed/>
@@ -3716,11 +4210,11 @@
       <w:color w:val="272727" w:themeColor="text1" w:themeTint="D8"/>
     </w:rPr>
   </w:style>
-  <w:style w:type="paragraph" w:styleId="Heading9">
+  <w:style w:type="paragraph" w:styleId="Ttulo9">
     <w:name w:val="heading 9"/>
     <w:basedOn w:val="Normal"/>
     <w:next w:val="Normal"/>
-    <w:link w:val="Heading9Char"/>
+    <w:link w:val="Ttulo9Car"/>
     <w:uiPriority w:val="9"/>
     <w:semiHidden/>
     <w:unhideWhenUsed/>
@@ -3737,13 +4231,13 @@
       <w:color w:val="272727" w:themeColor="text1" w:themeTint="D8"/>
     </w:rPr>
   </w:style>
-  <w:style w:type="character" w:default="1" w:styleId="DefaultParagraphFont">
+  <w:style w:type="character" w:default="1" w:styleId="Fuentedeprrafopredeter">
     <w:name w:val="Default Paragraph Font"/>
     <w:uiPriority w:val="1"/>
     <w:semiHidden/>
     <w:unhideWhenUsed/>
   </w:style>
-  <w:style w:type="table" w:default="1" w:styleId="TableNormal">
+  <w:style w:type="table" w:default="1" w:styleId="Tablanormal">
     <w:name w:val="Normal Table"/>
     <w:uiPriority w:val="99"/>
     <w:semiHidden/>
@@ -3758,16 +4252,16 @@
       </w:tblCellMar>
     </w:tblPr>
   </w:style>
-  <w:style w:type="numbering" w:default="1" w:styleId="NoList">
+  <w:style w:type="numbering" w:default="1" w:styleId="Sinlista">
     <w:name w:val="No List"/>
     <w:uiPriority w:val="99"/>
     <w:semiHidden/>
     <w:unhideWhenUsed/>
   </w:style>
-  <w:style w:type="character" w:customStyle="1" w:styleId="Heading1Char">
-    <w:name w:val="Heading 1 Char"/>
-    <w:basedOn w:val="DefaultParagraphFont"/>
-    <w:link w:val="Heading1"/>
+  <w:style w:type="character" w:customStyle="1" w:styleId="Ttulo1Car">
+    <w:name w:val="Título 1 Car"/>
+    <w:basedOn w:val="Fuentedeprrafopredeter"/>
+    <w:link w:val="Ttulo1"/>
     <w:uiPriority w:val="9"/>
     <w:rsid w:val="001214B6"/>
     <w:rPr>
@@ -3778,10 +4272,10 @@
       <w:lang w:val="en-US"/>
     </w:rPr>
   </w:style>
-  <w:style w:type="character" w:customStyle="1" w:styleId="Heading2Char">
-    <w:name w:val="Heading 2 Char"/>
-    <w:basedOn w:val="DefaultParagraphFont"/>
-    <w:link w:val="Heading2"/>
+  <w:style w:type="character" w:customStyle="1" w:styleId="Ttulo2Car">
+    <w:name w:val="Título 2 Car"/>
+    <w:basedOn w:val="Fuentedeprrafopredeter"/>
+    <w:link w:val="Ttulo2"/>
     <w:uiPriority w:val="9"/>
     <w:semiHidden/>
     <w:rsid w:val="001214B6"/>
@@ -3793,10 +4287,10 @@
       <w:lang w:val="en-US"/>
     </w:rPr>
   </w:style>
-  <w:style w:type="character" w:customStyle="1" w:styleId="Heading3Char">
-    <w:name w:val="Heading 3 Char"/>
-    <w:basedOn w:val="DefaultParagraphFont"/>
-    <w:link w:val="Heading3"/>
+  <w:style w:type="character" w:customStyle="1" w:styleId="Ttulo3Car">
+    <w:name w:val="Título 3 Car"/>
+    <w:basedOn w:val="Fuentedeprrafopredeter"/>
+    <w:link w:val="Ttulo3"/>
     <w:uiPriority w:val="9"/>
     <w:semiHidden/>
     <w:rsid w:val="001214B6"/>
@@ -3808,10 +4302,10 @@
       <w:lang w:val="en-US"/>
     </w:rPr>
   </w:style>
-  <w:style w:type="character" w:customStyle="1" w:styleId="Heading4Char">
-    <w:name w:val="Heading 4 Char"/>
-    <w:basedOn w:val="DefaultParagraphFont"/>
-    <w:link w:val="Heading4"/>
+  <w:style w:type="character" w:customStyle="1" w:styleId="Ttulo4Car">
+    <w:name w:val="Título 4 Car"/>
+    <w:basedOn w:val="Fuentedeprrafopredeter"/>
+    <w:link w:val="Ttulo4"/>
     <w:uiPriority w:val="9"/>
     <w:semiHidden/>
     <w:rsid w:val="001214B6"/>
@@ -3823,10 +4317,10 @@
       <w:lang w:val="en-US"/>
     </w:rPr>
   </w:style>
-  <w:style w:type="character" w:customStyle="1" w:styleId="Heading5Char">
-    <w:name w:val="Heading 5 Char"/>
-    <w:basedOn w:val="DefaultParagraphFont"/>
-    <w:link w:val="Heading5"/>
+  <w:style w:type="character" w:customStyle="1" w:styleId="Ttulo5Car">
+    <w:name w:val="Título 5 Car"/>
+    <w:basedOn w:val="Fuentedeprrafopredeter"/>
+    <w:link w:val="Ttulo5"/>
     <w:uiPriority w:val="9"/>
     <w:semiHidden/>
     <w:rsid w:val="001214B6"/>
@@ -3836,10 +4330,10 @@
       <w:lang w:val="en-US"/>
     </w:rPr>
   </w:style>
-  <w:style w:type="character" w:customStyle="1" w:styleId="Heading6Char">
-    <w:name w:val="Heading 6 Char"/>
-    <w:basedOn w:val="DefaultParagraphFont"/>
-    <w:link w:val="Heading6"/>
+  <w:style w:type="character" w:customStyle="1" w:styleId="Ttulo6Car">
+    <w:name w:val="Título 6 Car"/>
+    <w:basedOn w:val="Fuentedeprrafopredeter"/>
+    <w:link w:val="Ttulo6"/>
     <w:uiPriority w:val="9"/>
     <w:semiHidden/>
     <w:rsid w:val="001214B6"/>
@@ -3851,10 +4345,10 @@
       <w:lang w:val="en-US"/>
     </w:rPr>
   </w:style>
-  <w:style w:type="character" w:customStyle="1" w:styleId="Heading7Char">
-    <w:name w:val="Heading 7 Char"/>
-    <w:basedOn w:val="DefaultParagraphFont"/>
-    <w:link w:val="Heading7"/>
+  <w:style w:type="character" w:customStyle="1" w:styleId="Ttulo7Car">
+    <w:name w:val="Título 7 Car"/>
+    <w:basedOn w:val="Fuentedeprrafopredeter"/>
+    <w:link w:val="Ttulo7"/>
     <w:uiPriority w:val="9"/>
     <w:semiHidden/>
     <w:rsid w:val="001214B6"/>
@@ -3864,10 +4358,10 @@
       <w:lang w:val="en-US"/>
     </w:rPr>
   </w:style>
-  <w:style w:type="character" w:customStyle="1" w:styleId="Heading8Char">
-    <w:name w:val="Heading 8 Char"/>
-    <w:basedOn w:val="DefaultParagraphFont"/>
-    <w:link w:val="Heading8"/>
+  <w:style w:type="character" w:customStyle="1" w:styleId="Ttulo8Car">
+    <w:name w:val="Título 8 Car"/>
+    <w:basedOn w:val="Fuentedeprrafopredeter"/>
+    <w:link w:val="Ttulo8"/>
     <w:uiPriority w:val="9"/>
     <w:semiHidden/>
     <w:rsid w:val="001214B6"/>
@@ -3879,10 +4373,10 @@
       <w:lang w:val="en-US"/>
     </w:rPr>
   </w:style>
-  <w:style w:type="character" w:customStyle="1" w:styleId="Heading9Char">
-    <w:name w:val="Heading 9 Char"/>
-    <w:basedOn w:val="DefaultParagraphFont"/>
-    <w:link w:val="Heading9"/>
+  <w:style w:type="character" w:customStyle="1" w:styleId="Ttulo9Car">
+    <w:name w:val="Título 9 Car"/>
+    <w:basedOn w:val="Fuentedeprrafopredeter"/>
+    <w:link w:val="Ttulo9"/>
     <w:uiPriority w:val="9"/>
     <w:semiHidden/>
     <w:rsid w:val="001214B6"/>
@@ -3892,11 +4386,11 @@
       <w:lang w:val="en-US"/>
     </w:rPr>
   </w:style>
-  <w:style w:type="paragraph" w:styleId="Title">
+  <w:style w:type="paragraph" w:styleId="Ttulo">
     <w:name w:val="Title"/>
     <w:basedOn w:val="Normal"/>
     <w:next w:val="Normal"/>
-    <w:link w:val="TitleChar"/>
+    <w:link w:val="TtuloCar"/>
     <w:uiPriority w:val="10"/>
     <w:qFormat/>
     <w:rsid w:val="001214B6"/>
@@ -3912,10 +4406,10 @@
       <w:szCs w:val="56"/>
     </w:rPr>
   </w:style>
-  <w:style w:type="character" w:customStyle="1" w:styleId="TitleChar">
-    <w:name w:val="Title Char"/>
-    <w:basedOn w:val="DefaultParagraphFont"/>
-    <w:link w:val="Title"/>
+  <w:style w:type="character" w:customStyle="1" w:styleId="TtuloCar">
+    <w:name w:val="Título Car"/>
+    <w:basedOn w:val="Fuentedeprrafopredeter"/>
+    <w:link w:val="Ttulo"/>
     <w:uiPriority w:val="10"/>
     <w:rsid w:val="001214B6"/>
     <w:rPr>
@@ -3927,11 +4421,11 @@
       <w:lang w:val="en-US"/>
     </w:rPr>
   </w:style>
-  <w:style w:type="paragraph" w:styleId="Subtitle">
+  <w:style w:type="paragraph" w:styleId="Subttulo">
     <w:name w:val="Subtitle"/>
     <w:basedOn w:val="Normal"/>
     <w:next w:val="Normal"/>
-    <w:link w:val="SubtitleChar"/>
+    <w:link w:val="SubttuloCar"/>
     <w:uiPriority w:val="11"/>
     <w:qFormat/>
     <w:rsid w:val="001214B6"/>
@@ -3948,10 +4442,10 @@
       <w:szCs w:val="28"/>
     </w:rPr>
   </w:style>
-  <w:style w:type="character" w:customStyle="1" w:styleId="SubtitleChar">
-    <w:name w:val="Subtitle Char"/>
-    <w:basedOn w:val="DefaultParagraphFont"/>
-    <w:link w:val="Subtitle"/>
+  <w:style w:type="character" w:customStyle="1" w:styleId="SubttuloCar">
+    <w:name w:val="Subtítulo Car"/>
+    <w:basedOn w:val="Fuentedeprrafopredeter"/>
+    <w:link w:val="Subttulo"/>
     <w:uiPriority w:val="11"/>
     <w:rsid w:val="001214B6"/>
     <w:rPr>
@@ -3963,11 +4457,11 @@
       <w:lang w:val="en-US"/>
     </w:rPr>
   </w:style>
-  <w:style w:type="paragraph" w:styleId="Quote">
+  <w:style w:type="paragraph" w:styleId="Cita">
     <w:name w:val="Quote"/>
     <w:basedOn w:val="Normal"/>
     <w:next w:val="Normal"/>
-    <w:link w:val="QuoteChar"/>
+    <w:link w:val="CitaCar"/>
     <w:uiPriority w:val="29"/>
     <w:qFormat/>
     <w:rsid w:val="001214B6"/>
@@ -3981,10 +4475,10 @@
       <w:color w:val="404040" w:themeColor="text1" w:themeTint="BF"/>
     </w:rPr>
   </w:style>
-  <w:style w:type="character" w:customStyle="1" w:styleId="QuoteChar">
-    <w:name w:val="Quote Char"/>
-    <w:basedOn w:val="DefaultParagraphFont"/>
-    <w:link w:val="Quote"/>
+  <w:style w:type="character" w:customStyle="1" w:styleId="CitaCar">
+    <w:name w:val="Cita Car"/>
+    <w:basedOn w:val="Fuentedeprrafopredeter"/>
+    <w:link w:val="Cita"/>
     <w:uiPriority w:val="29"/>
     <w:rsid w:val="001214B6"/>
     <w:rPr>
@@ -3994,7 +4488,7 @@
       <w:lang w:val="en-US"/>
     </w:rPr>
   </w:style>
-  <w:style w:type="paragraph" w:styleId="ListParagraph">
+  <w:style w:type="paragraph" w:styleId="Prrafodelista">
     <w:name w:val="List Paragraph"/>
     <w:basedOn w:val="Normal"/>
     <w:uiPriority w:val="34"/>
@@ -4005,9 +4499,9 @@
       <w:contextualSpacing/>
     </w:pPr>
   </w:style>
-  <w:style w:type="character" w:styleId="IntenseEmphasis">
+  <w:style w:type="character" w:styleId="nfasisintenso">
     <w:name w:val="Intense Emphasis"/>
-    <w:basedOn w:val="DefaultParagraphFont"/>
+    <w:basedOn w:val="Fuentedeprrafopredeter"/>
     <w:uiPriority w:val="21"/>
     <w:qFormat/>
     <w:rsid w:val="001214B6"/>
@@ -4017,11 +4511,11 @@
       <w:color w:val="0F4761" w:themeColor="accent1" w:themeShade="BF"/>
     </w:rPr>
   </w:style>
-  <w:style w:type="paragraph" w:styleId="IntenseQuote">
+  <w:style w:type="paragraph" w:styleId="Citadestacada">
     <w:name w:val="Intense Quote"/>
     <w:basedOn w:val="Normal"/>
     <w:next w:val="Normal"/>
-    <w:link w:val="IntenseQuoteChar"/>
+    <w:link w:val="CitadestacadaCar"/>
     <w:uiPriority w:val="30"/>
     <w:qFormat/>
     <w:rsid w:val="001214B6"/>
@@ -4040,10 +4534,10 @@
       <w:color w:val="0F4761" w:themeColor="accent1" w:themeShade="BF"/>
     </w:rPr>
   </w:style>
-  <w:style w:type="character" w:customStyle="1" w:styleId="IntenseQuoteChar">
-    <w:name w:val="Intense Quote Char"/>
-    <w:basedOn w:val="DefaultParagraphFont"/>
-    <w:link w:val="IntenseQuote"/>
+  <w:style w:type="character" w:customStyle="1" w:styleId="CitadestacadaCar">
+    <w:name w:val="Cita destacada Car"/>
+    <w:basedOn w:val="Fuentedeprrafopredeter"/>
+    <w:link w:val="Citadestacada"/>
     <w:uiPriority w:val="30"/>
     <w:rsid w:val="001214B6"/>
     <w:rPr>
@@ -4053,9 +4547,9 @@
       <w:lang w:val="en-US"/>
     </w:rPr>
   </w:style>
-  <w:style w:type="character" w:styleId="IntenseReference">
+  <w:style w:type="character" w:styleId="Referenciaintensa">
     <w:name w:val="Intense Reference"/>
-    <w:basedOn w:val="DefaultParagraphFont"/>
+    <w:basedOn w:val="Fuentedeprrafopredeter"/>
     <w:uiPriority w:val="32"/>
     <w:qFormat/>
     <w:rsid w:val="001214B6"/>
@@ -4067,9 +4561,9 @@
       <w:spacing w:val="5"/>
     </w:rPr>
   </w:style>
-  <w:style w:type="table" w:styleId="TableGrid">
+  <w:style w:type="table" w:styleId="Tablaconcuadrcula">
     <w:name w:val="Table Grid"/>
-    <w:basedOn w:val="TableNormal"/>
+    <w:basedOn w:val="Tablanormal"/>
     <w:uiPriority w:val="39"/>
     <w:rsid w:val="00301552"/>
     <w:pPr>

</xml_diff>